<commit_message>
common easy.poi 根据模板生成wold 修改
</commit_message>
<xml_diff>
--- a/spring-boot-common/src/main/resources/templates/easy_poi_temp.docx
+++ b/spring-boot-common/src/main/resources/templates/easy_poi_temp.docx
@@ -20,7 +20,18 @@
           <w:sz w:val="44"/>
           <w:szCs w:val="44"/>
         </w:rPr>
-        <w:t>{{project</w:t>
+        <w:t>{{</w:t>
+      </w:r>
+      <w:proofErr w:type="spellStart"/>
+      <w:r>
+        <w:rPr>
+          <w:rFonts w:hint="eastAsia"/>
+          <w:b/>
+          <w:bCs/>
+          <w:sz w:val="44"/>
+          <w:szCs w:val="44"/>
+        </w:rPr>
+        <w:t>project</w:t>
       </w:r>
       <w:r>
         <w:rPr>
@@ -29,7 +40,17 @@
           <w:sz w:val="44"/>
           <w:szCs w:val="44"/>
         </w:rPr>
-        <w:t>Name}}</w:t>
+        <w:t>Name</w:t>
+      </w:r>
+      <w:proofErr w:type="spellEnd"/>
+      <w:r>
+        <w:rPr>
+          <w:b/>
+          <w:bCs/>
+          <w:sz w:val="44"/>
+          <w:szCs w:val="44"/>
+        </w:rPr>
+        <w:t>}}</w:t>
       </w:r>
       <w:r>
         <w:rPr>
@@ -67,15 +88,16 @@
         <w:tblLook w:val="04A0" w:firstRow="1" w:lastRow="0" w:firstColumn="1" w:lastColumn="0" w:noHBand="0" w:noVBand="1"/>
       </w:tblPr>
       <w:tblGrid>
-        <w:gridCol w:w="2765"/>
-        <w:gridCol w:w="2765"/>
-        <w:gridCol w:w="2766"/>
+        <w:gridCol w:w="2405"/>
+        <w:gridCol w:w="1778"/>
+        <w:gridCol w:w="1482"/>
+        <w:gridCol w:w="2631"/>
       </w:tblGrid>
       <w:tr>
         <w:tc>
           <w:tcPr>
             <w:tcW w:w="8296" w:type="dxa"/>
-            <w:gridSpan w:val="3"/>
+            <w:gridSpan w:val="4"/>
           </w:tcPr>
           <w:p>
             <w:pPr>
@@ -85,7 +107,21 @@
               <w:rPr>
                 <w:rFonts w:hint="eastAsia"/>
               </w:rPr>
-              <w:t>{{tableName}}统计表</w:t>
+              <w:t>{{</w:t>
+            </w:r>
+            <w:proofErr w:type="spellStart"/>
+            <w:r>
+              <w:rPr>
+                <w:rFonts w:hint="eastAsia"/>
+              </w:rPr>
+              <w:t>tableName</w:t>
+            </w:r>
+            <w:proofErr w:type="spellEnd"/>
+            <w:r>
+              <w:rPr>
+                <w:rFonts w:hint="eastAsia"/>
+              </w:rPr>
+              <w:t>}}统计表</w:t>
             </w:r>
           </w:p>
         </w:tc>
@@ -93,33 +129,46 @@
       <w:tr>
         <w:tc>
           <w:tcPr>
-            <w:tcW w:w="2765" w:type="dxa"/>
+            <w:tcW w:w="2405" w:type="dxa"/>
           </w:tcPr>
           <w:p>
             <w:r>
               <w:rPr>
                 <w:rFonts w:hint="eastAsia"/>
               </w:rPr>
-              <w:t>序号</w:t>
+              <w:t>姓名</w:t>
             </w:r>
           </w:p>
         </w:tc>
         <w:tc>
           <w:tcPr>
-            <w:tcW w:w="2765" w:type="dxa"/>
+            <w:tcW w:w="1778" w:type="dxa"/>
           </w:tcPr>
           <w:p>
             <w:r>
               <w:rPr>
                 <w:rFonts w:hint="eastAsia"/>
               </w:rPr>
-              <w:t>姓名</w:t>
+              <w:t>年龄</w:t>
             </w:r>
           </w:p>
         </w:tc>
         <w:tc>
           <w:tcPr>
-            <w:tcW w:w="2766" w:type="dxa"/>
+            <w:tcW w:w="1482" w:type="dxa"/>
+          </w:tcPr>
+          <w:p>
+            <w:r>
+              <w:rPr>
+                <w:rFonts w:hint="eastAsia"/>
+              </w:rPr>
+              <w:t>性别</w:t>
+            </w:r>
+          </w:p>
+        </w:tc>
+        <w:tc>
+          <w:tcPr>
+            <w:tcW w:w="2631" w:type="dxa"/>
           </w:tcPr>
           <w:p>
             <w:r>
@@ -134,7 +183,7 @@
       <w:tr>
         <w:tc>
           <w:tcPr>
-            <w:tcW w:w="2765" w:type="dxa"/>
+            <w:tcW w:w="2405" w:type="dxa"/>
           </w:tcPr>
           <w:p>
             <w:r>
@@ -143,16 +192,24 @@
               </w:rPr>
               <w:t>{{$</w:t>
             </w:r>
-            <w:r>
-              <w:t>fe:userList t.num}}</w:t>
+            <w:proofErr w:type="spellStart"/>
+            <w:proofErr w:type="gramStart"/>
+            <w:r>
+              <w:t>fe:userList</w:t>
+            </w:r>
+            <w:proofErr w:type="spellEnd"/>
+            <w:proofErr w:type="gramEnd"/>
+            <w:r>
+              <w:t xml:space="preserve"> t.name}}</w:t>
             </w:r>
           </w:p>
         </w:tc>
         <w:tc>
           <w:tcPr>
-            <w:tcW w:w="2765" w:type="dxa"/>
+            <w:tcW w:w="1778" w:type="dxa"/>
           </w:tcPr>
           <w:p>
+            <w:proofErr w:type="spellStart"/>
             <w:r>
               <w:rPr>
                 <w:rFonts w:hint="eastAsia"/>
@@ -160,32 +217,39 @@
               <w:t>t</w:t>
             </w:r>
             <w:r>
-              <w:t>.name</w:t>
-            </w:r>
+              <w:t>.</w:t>
+            </w:r>
+            <w:r>
+              <w:rPr>
+                <w:rFonts w:hint="eastAsia"/>
+              </w:rPr>
+              <w:t>age</w:t>
+            </w:r>
+            <w:proofErr w:type="spellEnd"/>
           </w:p>
         </w:tc>
         <w:tc>
           <w:tcPr>
-            <w:tcW w:w="2766" w:type="dxa"/>
+            <w:tcW w:w="1482" w:type="dxa"/>
           </w:tcPr>
           <w:p>
-            <w:r>
+            <w:pPr>
               <w:rPr>
                 <w:rFonts w:ascii="Arial" w:hAnsi="Arial" w:cs="Arial"/>
                 <w:color w:val="4F4F4F"/>
                 <w:szCs w:val="21"/>
                 <w:shd w:val="clear" w:color="auto" w:fill="F7F7F7"/>
               </w:rPr>
-              <w:t>{{fd:(</w:t>
-            </w:r>
-            <w:r>
-              <w:rPr>
-                <w:rFonts w:hint="eastAsia"/>
-              </w:rPr>
-              <w:t xml:space="preserve"> t</w:t>
-            </w:r>
-            <w:r>
-              <w:t>.time</w:t>
+            </w:pPr>
+            <w:proofErr w:type="spellStart"/>
+            <w:r>
+              <w:rPr>
+                <w:rFonts w:ascii="Arial" w:hAnsi="Arial" w:cs="Arial" w:hint="eastAsia"/>
+                <w:color w:val="4F4F4F"/>
+                <w:szCs w:val="21"/>
+                <w:shd w:val="clear" w:color="auto" w:fill="F7F7F7"/>
+              </w:rPr>
+              <w:t>t</w:t>
             </w:r>
             <w:r>
               <w:rPr>
@@ -194,7 +258,75 @@
                 <w:szCs w:val="21"/>
                 <w:shd w:val="clear" w:color="auto" w:fill="F7F7F7"/>
               </w:rPr>
-              <w:t>;yyyy-MM-dd)}}</w:t>
+              <w:t>.sex</w:t>
+            </w:r>
+            <w:proofErr w:type="spellEnd"/>
+          </w:p>
+        </w:tc>
+        <w:tc>
+          <w:tcPr>
+            <w:tcW w:w="2631" w:type="dxa"/>
+          </w:tcPr>
+          <w:p>
+            <w:r>
+              <w:rPr>
+                <w:rFonts w:ascii="Arial" w:hAnsi="Arial" w:cs="Arial"/>
+                <w:color w:val="4F4F4F"/>
+                <w:szCs w:val="21"/>
+                <w:shd w:val="clear" w:color="auto" w:fill="F7F7F7"/>
+              </w:rPr>
+              <w:t>{{</w:t>
+            </w:r>
+            <w:proofErr w:type="spellStart"/>
+            <w:r>
+              <w:rPr>
+                <w:rFonts w:ascii="Arial" w:hAnsi="Arial" w:cs="Arial"/>
+                <w:color w:val="4F4F4F"/>
+                <w:szCs w:val="21"/>
+                <w:shd w:val="clear" w:color="auto" w:fill="F7F7F7"/>
+              </w:rPr>
+              <w:t>fd</w:t>
+            </w:r>
+            <w:proofErr w:type="spellEnd"/>
+            <w:r>
+              <w:rPr>
+                <w:rFonts w:ascii="Arial" w:hAnsi="Arial" w:cs="Arial"/>
+                <w:color w:val="4F4F4F"/>
+                <w:szCs w:val="21"/>
+                <w:shd w:val="clear" w:color="auto" w:fill="F7F7F7"/>
+              </w:rPr>
+              <w:t>:(</w:t>
+            </w:r>
+            <w:proofErr w:type="spellStart"/>
+            <w:proofErr w:type="gramStart"/>
+            <w:r>
+              <w:rPr>
+                <w:rFonts w:hint="eastAsia"/>
+              </w:rPr>
+              <w:t>t</w:t>
+            </w:r>
+            <w:r>
+              <w:t>.time</w:t>
+            </w:r>
+            <w:proofErr w:type="gramEnd"/>
+            <w:r>
+              <w:rPr>
+                <w:rFonts w:ascii="Arial" w:hAnsi="Arial" w:cs="Arial"/>
+                <w:color w:val="4F4F4F"/>
+                <w:szCs w:val="21"/>
+                <w:shd w:val="clear" w:color="auto" w:fill="F7F7F7"/>
+              </w:rPr>
+              <w:t>;yyyy-MM-dd</w:t>
+            </w:r>
+            <w:proofErr w:type="spellEnd"/>
+            <w:r>
+              <w:rPr>
+                <w:rFonts w:ascii="Arial" w:hAnsi="Arial" w:cs="Arial"/>
+                <w:color w:val="4F4F4F"/>
+                <w:szCs w:val="21"/>
+                <w:shd w:val="clear" w:color="auto" w:fill="F7F7F7"/>
+              </w:rPr>
+              <w:t>)}}</w:t>
             </w:r>
           </w:p>
         </w:tc>

</xml_diff>